<commit_message>
Conspectus Chapter 3 Chapter 4
</commit_message>
<xml_diff>
--- a/Items/Basics of WFC for .net 3.5 _Conspectus.docx
+++ b/Items/Basics of WFC for .net 3.5 _Conspectus.docx
@@ -22,6 +22,7 @@
           <w:b/>
           <w:sz w:val="20"/>
           <w:szCs w:val="20"/>
+          <w:lang w:val="ru-RU"/>
         </w:rPr>
       </w:pPr>
     </w:p>
@@ -2854,15 +2855,7 @@
           <w:szCs w:val="20"/>
           <w:lang w:val="ru-RU"/>
         </w:rPr>
-        <w:t xml:space="preserve">Нарушают </w:t>
-      </w:r>
-      <w:r>
-        <w:rPr>
-          <w:sz w:val="20"/>
-          <w:szCs w:val="20"/>
-          <w:lang w:val="ru-RU"/>
-        </w:rPr>
-        <w:t xml:space="preserve">совместимость с существующими клиентами: </w:t>
+        <w:t xml:space="preserve">Нарушают совместимость с существующими клиентами: </w:t>
       </w:r>
     </w:p>
     <w:p>
@@ -3776,6 +3769,324 @@
           <w:lang w:val="ru-RU"/>
         </w:rPr>
         <w:t>документа службой.</w:t>
+      </w:r>
+    </w:p>
+    <w:p>
+      <w:pPr>
+        <w:rPr>
+          <w:sz w:val="20"/>
+          <w:szCs w:val="20"/>
+          <w:lang w:val="ru-RU"/>
+        </w:rPr>
+      </w:pPr>
+    </w:p>
+    <w:p>
+      <w:pPr>
+        <w:pStyle w:val="Heading1"/>
+        <w:rPr>
+          <w:lang w:val="ru-RU"/>
+        </w:rPr>
+      </w:pPr>
+      <w:r>
+        <w:rPr>
+          <w:lang w:val="ru-RU"/>
+        </w:rPr>
+        <w:t>Глава 3. Каналы</w:t>
+      </w:r>
+    </w:p>
+    <w:p>
+      <w:pPr>
+        <w:rPr>
+          <w:lang w:val="ru-RU"/>
+        </w:rPr>
+      </w:pPr>
+    </w:p>
+    <w:p>
+      <w:pPr>
+        <w:rPr>
+          <w:lang w:val="ru-RU"/>
+        </w:rPr>
+      </w:pPr>
+      <w:r>
+        <w:rPr>
+          <w:b/>
+          <w:lang w:val="ru-RU"/>
+        </w:rPr>
+        <w:t>Стек каналов</w:t>
+      </w:r>
+      <w:r>
+        <w:rPr>
+          <w:lang w:val="ru-RU"/>
+        </w:rPr>
+        <w:t xml:space="preserve"> – это многоуровневый коммуникационный стек, составленный из одного или нескольких каналов, обрабатывающих сообщения. Каналы бывают транспортными и протокольными. Транспортные каналы располагаются внизу стека и отвечают за передачу сообщений с помощью некоторого транспортного механизма (например, HTTP, TCP, MSMQ). Протокольные каналы реализуют различные протоколы (безопасности, надежной доставки, транзакционности и т.д.) посредством трансформации и модификации сообщений. </w:t>
+      </w:r>
+    </w:p>
+    <w:p>
+      <w:pPr>
+        <w:rPr>
+          <w:lang w:val="ru-RU"/>
+        </w:rPr>
+      </w:pPr>
+      <w:r>
+        <w:rPr>
+          <w:lang w:val="ru-RU"/>
+        </w:rPr>
+        <w:t>Фабрики и прослушиватели каналов лежат в основе приема и передачи сообщений. Они отвечают за создание стека каналов и предоставление его приложениям.</w:t>
+      </w:r>
+    </w:p>
+    <w:p>
+      <w:pPr>
+        <w:rPr>
+          <w:lang w:val="ru-RU"/>
+        </w:rPr>
+      </w:pPr>
+      <w:r>
+        <w:rPr>
+          <w:lang w:val="ru-RU"/>
+        </w:rPr>
+        <w:t xml:space="preserve">WCF умело скрывает детали модели каналов от разработчиков. Большинству разработчиков достаточно класса, производного от ClientBase&lt;&gt;, для отправки сообщений и класса ServiceHost для размещения служб. Эти классы надстроены над архитектурой каналов. </w:t>
+      </w:r>
+    </w:p>
+    <w:p>
+      <w:pPr>
+        <w:rPr>
+          <w:lang w:val="ru-RU"/>
+        </w:rPr>
+      </w:pPr>
+      <w:r>
+        <w:rPr>
+          <w:lang w:val="ru-RU"/>
+        </w:rPr>
+        <w:lastRenderedPageBreak/>
+        <w:t>Архитектура каналов лежит в основе всех коммуникаций в WCF. Разобравшись с ее составными частями – стеками каналов, каналами, ф</w:t>
+      </w:r>
+      <w:r>
+        <w:rPr>
+          <w:lang w:val="ru-RU"/>
+        </w:rPr>
+        <w:t>абриками и прослу</w:t>
+      </w:r>
+      <w:r>
+        <w:rPr>
+          <w:lang w:val="ru-RU"/>
+        </w:rPr>
+        <w:t>шивателями каналов, – разработчик может расширить модель коммуникаций или подстроить ее под свои нужды.</w:t>
+      </w:r>
+    </w:p>
+    <w:p>
+      <w:pPr>
+        <w:rPr>
+          <w:lang w:val="ru-RU"/>
+        </w:rPr>
+      </w:pPr>
+    </w:p>
+    <w:p>
+      <w:pPr>
+        <w:pStyle w:val="Heading1"/>
+        <w:rPr>
+          <w:lang w:val="ru-RU"/>
+        </w:rPr>
+      </w:pPr>
+      <w:r>
+        <w:rPr>
+          <w:lang w:val="ru-RU"/>
+        </w:rPr>
+        <w:t>Глава 4. Привязки</w:t>
+      </w:r>
+    </w:p>
+    <w:p>
+      <w:pPr>
+        <w:rPr>
+          <w:lang w:val="ru-RU"/>
+        </w:rPr>
+      </w:pPr>
+    </w:p>
+    <w:p>
+      <w:pPr>
+        <w:rPr>
+          <w:lang w:val="ru-RU"/>
+        </w:rPr>
+      </w:pPr>
+      <w:r>
+        <w:rPr>
+          <w:lang w:val="ru-RU"/>
+        </w:rPr>
+        <w:t xml:space="preserve"> Привязкой называется заранее сконфигурированный стек каналов. Привязки описывают соглашения между клиентом и сервером о порядке передачи данных по сети. В привязке задается способ транспортировки, кодирование и протоколы, участвующие в коммуникации. WCF с помощью привязок инкапсулирует конфигурацию в различных сценариях коммуникации. Для наиболее р</w:t>
+      </w:r>
+      <w:r>
+        <w:rPr>
+          <w:lang w:val="ru-RU"/>
+        </w:rPr>
+        <w:t>аспространенных сценариев – Web-</w:t>
+      </w:r>
+      <w:r>
+        <w:rPr>
+          <w:lang w:val="ru-RU"/>
+        </w:rPr>
+        <w:t>служб, служб REST/POX и приложений на основе очередей – имеются уже готовые привязки. Например, привязка basicHttpBinding пре</w:t>
+      </w:r>
+      <w:r>
+        <w:rPr>
+          <w:lang w:val="ru-RU"/>
+        </w:rPr>
+        <w:t>д</w:t>
+      </w:r>
+      <w:r>
+        <w:rPr>
+          <w:lang w:val="ru-RU"/>
+        </w:rPr>
+        <w:t>назначена для ра</w:t>
+      </w:r>
+      <w:r>
+        <w:rPr>
+          <w:lang w:val="ru-RU"/>
+        </w:rPr>
+        <w:t>боты с Web-</w:t>
+      </w:r>
+      <w:r>
+        <w:rPr>
+          <w:lang w:val="ru-RU"/>
+        </w:rPr>
+        <w:t>службами, созданными в ASP.NET или совместимыми со спецификацией WS</w:t>
+      </w:r>
+      <w:r>
+        <w:rPr>
+          <w:lang w:val="ru-RU"/>
+        </w:rPr>
+        <w:t>-</w:t>
+      </w:r>
+      <w:r>
+        <w:rPr>
+          <w:lang w:val="ru-RU"/>
+        </w:rPr>
+        <w:t>I Basic Profile 1.1. Привязки ws2007HttpBinding и wsHttpBinding похожи на basicHttpBindi</w:t>
+      </w:r>
+      <w:r>
+        <w:rPr>
+          <w:lang w:val="ru-RU"/>
+        </w:rPr>
+        <w:t>ng, но поддерживают больше воз</w:t>
+      </w:r>
+      <w:r>
+        <w:rPr>
+          <w:lang w:val="ru-RU"/>
+        </w:rPr>
+        <w:t>можностей, в частности надежную доставку и транзакции, а также основаны на более современных стандартах, таких, как WS</w:t>
+      </w:r>
+      <w:r>
+        <w:rPr>
+          <w:lang w:val="ru-RU"/>
+        </w:rPr>
+        <w:t>-</w:t>
+      </w:r>
+      <w:r>
+        <w:rPr>
+          <w:lang w:val="ru-RU"/>
+        </w:rPr>
+        <w:t>Addressing</w:t>
+      </w:r>
+    </w:p>
+    <w:p>
+      <w:pPr>
+        <w:rPr>
+          <w:b/>
+          <w:lang w:val="ru-RU"/>
+        </w:rPr>
+      </w:pPr>
+      <w:r>
+        <w:rPr>
+          <w:b/>
+          <w:lang w:val="ru-RU"/>
+        </w:rPr>
+        <w:t>Привязки, начинающиеся с префикса net, предназначены для коммуникации меж</w:t>
+      </w:r>
+      <w:r>
+        <w:rPr>
+          <w:b/>
+          <w:lang w:val="ru-RU"/>
+        </w:rPr>
+        <w:t>ду .NET-</w:t>
+      </w:r>
+      <w:r>
+        <w:rPr>
+          <w:b/>
+          <w:lang w:val="ru-RU"/>
+        </w:rPr>
+        <w:t>приложениями.</w:t>
+      </w:r>
+    </w:p>
+    <w:p>
+      <w:pPr>
+        <w:rPr>
+          <w:b/>
+          <w:lang w:val="ru-RU"/>
+        </w:rPr>
+      </w:pPr>
+      <w:r>
+        <w:rPr>
+          <w:b/>
+          <w:lang w:val="ru-RU"/>
+        </w:rPr>
+        <w:t>Привязки, начинающиеся с префикса «ws», следует использовать, когда необходимо реализовать ин</w:t>
+      </w:r>
+      <w:r>
+        <w:rPr>
+          <w:b/>
+          <w:lang w:val="ru-RU"/>
+        </w:rPr>
+        <w:t>тероперабельность с помощью Web-</w:t>
+      </w:r>
+      <w:r>
+        <w:rPr>
+          <w:b/>
+          <w:lang w:val="ru-RU"/>
+        </w:rPr>
+        <w:t>служб.</w:t>
+      </w:r>
+    </w:p>
+    <w:p>
+      <w:pPr>
+        <w:rPr>
+          <w:b/>
+          <w:lang w:val="ru-RU"/>
+        </w:rPr>
+      </w:pPr>
+    </w:p>
+    <w:p>
+      <w:pPr>
+        <w:rPr>
+          <w:lang w:val="ru-RU"/>
+        </w:rPr>
+      </w:pPr>
+      <w:r>
+        <w:rPr>
+          <w:lang w:val="ru-RU"/>
+        </w:rPr>
+        <w:t xml:space="preserve">Для создания заказной привязки достаточно указать </w:t>
+      </w:r>
+      <w:r>
+        <w:rPr>
+          <w:lang w:val="ru-RU"/>
+        </w:rPr>
+        <w:t>транспортный протокол и коди</w:t>
+      </w:r>
+      <w:r>
+        <w:rPr>
+          <w:lang w:val="ru-RU"/>
+        </w:rPr>
+        <w:t xml:space="preserve">ровщик. </w:t>
+      </w:r>
+      <w:r>
+        <w:rPr>
+          <w:lang w:val="ru-RU"/>
+        </w:rPr>
+        <w:t>Кодировщик можно опускать, если для транспортного протокола имеется кодировщик п</w:t>
+      </w:r>
+      <w:r>
+        <w:rPr>
+          <w:lang w:val="ru-RU"/>
+        </w:rPr>
+        <w:t>о умолчанию.</w:t>
       </w:r>
       <w:bookmarkStart w:id="0" w:name="_GoBack"/>
       <w:bookmarkEnd w:id="0"/>
@@ -5399,6 +5710,15 @@
       <w:szCs w:val="32"/>
     </w:rPr>
   </w:style>
+  <w:style w:type="paragraph" w:styleId="NoSpacing">
+    <w:name w:val="No Spacing"/>
+    <w:uiPriority w:val="1"/>
+    <w:qFormat/>
+    <w:rsid w:val="0089641F"/>
+    <w:pPr>
+      <w:spacing w:after="0" w:line="240" w:lineRule="auto"/>
+    </w:pPr>
+  </w:style>
 </w:styles>
 </file>
 

</xml_diff>